<commit_message>
little modificaions to format output
</commit_message>
<xml_diff>
--- a/Report.docx
+++ b/Report.docx
@@ -1233,12 +1233,25 @@
           <w:szCs w:val="28"/>
         </w:rPr>
       </w:pPr>
+    </w:p>
+    <w:p>
+      <w:pPr>
+        <w:jc w:val="both"/>
+        <w:rPr>
+          <w:rFonts w:ascii="Times New Roman" w:hAnsi="Times New Roman" w:cs="Times New Roman"/>
+          <w:sz w:val="28"/>
+          <w:szCs w:val="28"/>
+        </w:rPr>
+      </w:pPr>
+      <w:bookmarkStart w:id="0" w:name="_GoBack"/>
+      <w:bookmarkEnd w:id="0"/>
       <w:r>
         <w:rPr>
           <w:rFonts w:ascii="Times New Roman" w:hAnsi="Times New Roman" w:cs="Times New Roman"/>
           <w:sz w:val="28"/>
           <w:szCs w:val="28"/>
         </w:rPr>
+        <w:lastRenderedPageBreak/>
         <w:t>Accuracy on test data</w:t>
       </w:r>
     </w:p>
@@ -1274,18 +1287,7 @@
                 <w:sz w:val="28"/>
                 <w:szCs w:val="28"/>
               </w:rPr>
-              <w:lastRenderedPageBreak/>
-              <w:t xml:space="preserve">Run </w:t>
-            </w:r>
-            <w:bookmarkStart w:id="0" w:name="_GoBack"/>
-            <w:bookmarkEnd w:id="0"/>
-            <w:r>
-              <w:rPr>
-                <w:rFonts w:ascii="Times New Roman" w:hAnsi="Times New Roman" w:cs="Times New Roman"/>
-                <w:sz w:val="28"/>
-                <w:szCs w:val="28"/>
-              </w:rPr>
-              <w:t>#</w:t>
+              <w:t>Run #</w:t>
             </w:r>
           </w:p>
         </w:tc>

</xml_diff>